<commit_message>
added an explanation of the ending
</commit_message>
<xml_diff>
--- a/Game/Hoodlum/Secret Ending.docx
+++ b/Game/Hoodlum/Secret Ending.docx
@@ -84,21 +84,7 @@
           <w:szCs w:val="24"/>
         </w:rPr>
         <w:tab/>
-        <w:t>To Shop: Beware of the shopkeeper</w:t>
-      </w:r>
-      <w:r>
-        <w:rPr>
-          <w:sz w:val="24"/>
-          <w:szCs w:val="24"/>
-        </w:rPr>
-        <w:t>,</w:t>
-      </w:r>
-      <w:r>
-        <w:rPr>
-          <w:sz w:val="24"/>
-          <w:szCs w:val="24"/>
-        </w:rPr>
-        <w:t xml:space="preserve"> young Hoodlum. What would you like to do now?</w:t>
+        <w:t>To Shop: Beware of the shopkeeper, young Hoodlum. What would you like to do now?</w:t>
       </w:r>
     </w:p>
     <w:p>
@@ -242,35 +228,7 @@
           <w:sz w:val="24"/>
           <w:szCs w:val="24"/>
         </w:rPr>
-        <w:t xml:space="preserve">Steal and Sneak: You found the sword that was hanging up and </w:t>
-      </w:r>
-      <w:r>
-        <w:rPr>
-          <w:sz w:val="24"/>
-          <w:szCs w:val="24"/>
-        </w:rPr>
-        <w:t>made</w:t>
-      </w:r>
-      <w:r>
-        <w:rPr>
-          <w:sz w:val="24"/>
-          <w:szCs w:val="24"/>
-        </w:rPr>
-        <w:t xml:space="preserve"> a quiet escape. The shopkeeper did not notice you but let us hope he wasn’t too </w:t>
-      </w:r>
-      <w:r>
-        <w:rPr>
-          <w:sz w:val="24"/>
-          <w:szCs w:val="24"/>
-        </w:rPr>
-        <w:t>fond</w:t>
-      </w:r>
-      <w:r>
-        <w:rPr>
-          <w:sz w:val="24"/>
-          <w:szCs w:val="24"/>
-        </w:rPr>
-        <w:t xml:space="preserve"> of that sword.</w:t>
+        <w:t>Steal and Sneak: You found the sword that was hanging up and made a quiet escape. The shopkeeper did not notice you but let us hope he wasn’t too fond of that sword.</w:t>
       </w:r>
     </w:p>
     <w:p>
@@ -286,14 +244,7 @@
           <w:sz w:val="24"/>
           <w:szCs w:val="24"/>
         </w:rPr>
-        <w:t xml:space="preserve">Hide out: </w:t>
-      </w:r>
-      <w:r>
-        <w:rPr>
-          <w:sz w:val="24"/>
-          <w:szCs w:val="24"/>
-        </w:rPr>
-        <w:t>You hide out until the Shopkeeper leaves. You are now locked inside.</w:t>
+        <w:t>Hide out: You hide out until the Shopkeeper leaves. You are now locked inside.</w:t>
       </w:r>
     </w:p>
     <w:p>
@@ -665,6 +616,38 @@
           <w:szCs w:val="24"/>
         </w:rPr>
         <w:t>(Secret ending complete)</w:t>
+      </w:r>
+    </w:p>
+    <w:p>
+      <w:pPr>
+        <w:spacing w:line="278" w:lineRule="auto"/>
+        <w:rPr>
+          <w:sz w:val="24"/>
+          <w:szCs w:val="24"/>
+        </w:rPr>
+      </w:pPr>
+      <w:r>
+        <w:rPr>
+          <w:sz w:val="24"/>
+          <w:szCs w:val="24"/>
+        </w:rPr>
+        <w:br w:type="page"/>
+      </w:r>
+    </w:p>
+    <w:p>
+      <w:pPr>
+        <w:rPr>
+          <w:sz w:val="24"/>
+          <w:szCs w:val="24"/>
+        </w:rPr>
+      </w:pPr>
+      <w:r>
+        <w:rPr>
+          <w:sz w:val="24"/>
+          <w:szCs w:val="24"/>
+        </w:rPr>
+        <w:lastRenderedPageBreak/>
+        <w:t>The goal of this ending is to steal everything from everyone. While there is also an ending for just stealing from the shop, the Traveler, and taking the Knight’s armor or sword, playing the Hoodlum after the Knight’s path would unlock the ability to steal the sword right from the beginning. This brings the total number of things to steal to 5 items, if we count the chest in the cave as one item. This is why the title “Ultimate Thief” is given at the end.</w:t>
       </w:r>
     </w:p>
     <w:sectPr>

</xml_diff>